<commit_message>
all servlets are working
</commit_message>
<xml_diff>
--- a/database tables.docx
+++ b/database tables.docx
@@ -70,8 +70,35 @@
           </w:tcPr>
           <w:p>
             <w:r>
-              <w:t>Player name</w:t>
-            </w:r>
+              <w:t xml:space="preserve">First </w:t>
+            </w:r>
+            <w:r>
+              <w:t>name</w:t>
+            </w:r>
+          </w:p>
+        </w:tc>
+      </w:tr>
+      <w:tr>
+        <w:tc>
+          <w:tcPr>
+            <w:tcW w:w="985" w:type="dxa"/>
+          </w:tcPr>
+          <w:p>
+            <w:r>
+              <w:t>String</w:t>
+            </w:r>
+          </w:p>
+        </w:tc>
+        <w:tc>
+          <w:tcPr>
+            <w:tcW w:w="8365" w:type="dxa"/>
+          </w:tcPr>
+          <w:p>
+            <w:r>
+              <w:t>Last name</w:t>
+            </w:r>
+            <w:bookmarkStart w:id="0" w:name="_GoBack"/>
+            <w:bookmarkEnd w:id="0"/>
           </w:p>
         </w:tc>
       </w:tr>
@@ -340,8 +367,6 @@
       <w:r>
         <w:t>Create a junction table between player table and event table</w:t>
       </w:r>
-      <w:bookmarkStart w:id="0" w:name="_GoBack"/>
-      <w:bookmarkEnd w:id="0"/>
     </w:p>
     <w:p/>
     <w:sectPr>

</xml_diff>